<commit_message>
s002x April 2018 development update
</commit_message>
<xml_diff>
--- a/papers/y2018-EAMT/eamt18-babych-b-phonological-models-for-terminology-identification-poster-notes.docx
+++ b/papers/y2018-EAMT/eamt18-babych-b-phonological-models-for-terminology-identification-poster-notes.docx
@@ -42,15 +42,35 @@
       </w:r>
     </w:p>
     <w:p/>
+    <w:p>
+      <w:pPr>
+        <w:ind w:firstLine="720"/>
+      </w:pPr>
+      <w:r>
+        <w:t>Designing graphics to address the problem…</w:t>
+      </w:r>
+    </w:p>
+    <w:p>
+      <w:pPr>
+        <w:ind w:firstLine="720"/>
+      </w:pPr>
+    </w:p>
+    <w:p>
+      <w:pPr>
+        <w:ind w:firstLine="720"/>
+      </w:pPr>
+    </w:p>
+    <w:p>
+      <w:pPr>
+        <w:ind w:firstLine="720"/>
+      </w:pPr>
+    </w:p>
     <w:p>
       <w:pPr>
         <w:ind w:firstLine="720"/>
       </w:pPr>
       <w:bookmarkStart w:id="0" w:name="_GoBack"/>
       <w:bookmarkEnd w:id="0"/>
-      <w:r>
-        <w:t>Designing graphics to address the problem…</w:t>
-      </w:r>
     </w:p>
     <w:p/>
     <w:sectPr>

</xml_diff>